<commit_message>
Added http to report, updated http values in results, and modified httpClient to automate running of all files the correct number of times
</commit_message>
<xml_diff>
--- a/REPORT.docx
+++ b/REPORT.docx
@@ -3768,39 +3768,7 @@
           <w:sz w:val="20"/>
           <w:szCs w:val="20"/>
         </w:rPr>
-        <w:t xml:space="preserve">To test the MQTT protocol, we used three computers - one as a publisher, one as a subscriber, and one as a broker. We implemented the subscriber and publisher using the </w:t>
-      </w:r>
-      <w:proofErr w:type="spellStart"/>
-      <w:r>
-        <w:rPr>
-          <w:sz w:val="20"/>
-          <w:szCs w:val="20"/>
-        </w:rPr>
-        <w:t>paho</w:t>
-      </w:r>
-      <w:proofErr w:type="spellEnd"/>
-      <w:r>
-        <w:rPr>
-          <w:sz w:val="20"/>
-          <w:szCs w:val="20"/>
-        </w:rPr>
-        <w:t xml:space="preserve">-MQTT library in Python and used the open-source MQTT broker Eclipse </w:t>
-      </w:r>
-      <w:proofErr w:type="spellStart"/>
-      <w:r>
-        <w:rPr>
-          <w:sz w:val="20"/>
-          <w:szCs w:val="20"/>
-        </w:rPr>
-        <w:t>Mosquitto</w:t>
-      </w:r>
-      <w:proofErr w:type="spellEnd"/>
-      <w:r>
-        <w:rPr>
-          <w:sz w:val="20"/>
-          <w:szCs w:val="20"/>
-        </w:rPr>
-        <w:t>. Wireshark was used to sniff the packets and calculate the overhead and application-level data.</w:t>
+        <w:t>To test the MQTT protocol, we used three computers - one as a publisher, one as a subscriber, and one as a broker. We implemented the subscriber and publisher using the paho-MQTT library in Python and used the open-source MQTT broker Eclipse Mosquitto. Wireshark was used to sniff the packets and calculate the overhead and application-level data.</w:t>
       </w:r>
     </w:p>
     <w:p>
@@ -4066,6 +4034,135 @@
           <w:lang w:val="en-US"/>
         </w:rPr>
         <w:t>HTTP</w:t>
+      </w:r>
+    </w:p>
+    <w:p>
+      <w:pPr>
+        <w:jc w:val="both"/>
+        <w:rPr>
+          <w:b/>
+          <w:bCs/>
+          <w:sz w:val="22"/>
+          <w:szCs w:val="22"/>
+          <w:lang w:val="en-US"/>
+        </w:rPr>
+      </w:pPr>
+    </w:p>
+    <w:p>
+      <w:pPr>
+        <w:jc w:val="both"/>
+        <w:rPr>
+          <w:b/>
+          <w:bCs/>
+          <w:sz w:val="22"/>
+          <w:szCs w:val="22"/>
+          <w:lang w:val="en-US"/>
+        </w:rPr>
+      </w:pPr>
+      <w:r>
+        <w:rPr>
+          <w:b/>
+          <w:bCs/>
+          <w:sz w:val="22"/>
+          <w:szCs w:val="22"/>
+          <w:lang w:val="en-US"/>
+        </w:rPr>
+        <w:t>Development</w:t>
+      </w:r>
+    </w:p>
+    <w:p>
+      <w:pPr>
+        <w:jc w:val="both"/>
+        <w:rPr>
+          <w:b/>
+          <w:bCs/>
+          <w:sz w:val="22"/>
+          <w:szCs w:val="22"/>
+          <w:lang w:val="en-US"/>
+        </w:rPr>
+      </w:pPr>
+    </w:p>
+    <w:p>
+      <w:pPr>
+        <w:jc w:val="both"/>
+        <w:rPr>
+          <w:sz w:val="20"/>
+          <w:szCs w:val="20"/>
+        </w:rPr>
+      </w:pPr>
+      <w:r>
+        <w:rPr>
+          <w:sz w:val="20"/>
+          <w:szCs w:val="20"/>
+        </w:rPr>
+        <w:t>Testing the HTTP protocol was done in a fairly similar way to the CoAP protocol. The server is done using Python’s built-in server command to host a simple HTTP server at a given host and port number. Localhost is used for testing on port 80. The client file is ran with option command line arguments for host/port if they are different than localhost:80. A HTTP GET request is sent a specified number of times. A timer is used before and after the GET request is made to track the time required for each GET request. The httpsuite library is used to find the size of the entire response, and the size of just the payload received. The Measurement class is also used to return the time, total size, and payload size of each file that is sent. Statistics are then printed to the console.</w:t>
+      </w:r>
+    </w:p>
+    <w:p>
+      <w:pPr>
+        <w:jc w:val="both"/>
+        <w:rPr>
+          <w:sz w:val="20"/>
+          <w:szCs w:val="20"/>
+          <w:lang w:val="en-US"/>
+        </w:rPr>
+      </w:pPr>
+    </w:p>
+    <w:p>
+      <w:pPr>
+        <w:jc w:val="both"/>
+        <w:rPr>
+          <w:b/>
+          <w:bCs/>
+          <w:sz w:val="22"/>
+          <w:szCs w:val="22"/>
+          <w:lang w:val="en-US"/>
+        </w:rPr>
+      </w:pPr>
+      <w:r>
+        <w:rPr>
+          <w:b/>
+          <w:bCs/>
+          <w:sz w:val="22"/>
+          <w:szCs w:val="22"/>
+          <w:lang w:val="en-US"/>
+        </w:rPr>
+        <w:t>Observation</w:t>
+      </w:r>
+    </w:p>
+    <w:p>
+      <w:pPr>
+        <w:jc w:val="both"/>
+        <w:rPr>
+          <w:b/>
+          <w:bCs/>
+          <w:sz w:val="22"/>
+          <w:szCs w:val="22"/>
+          <w:lang w:val="en-US"/>
+        </w:rPr>
+      </w:pPr>
+    </w:p>
+    <w:p>
+      <w:pPr>
+        <w:jc w:val="both"/>
+        <w:rPr>
+          <w:sz w:val="20"/>
+          <w:szCs w:val="20"/>
+        </w:rPr>
+      </w:pPr>
+      <w:r>
+        <w:rPr>
+          <w:sz w:val="20"/>
+          <w:szCs w:val="20"/>
+        </w:rPr>
+        <w:t xml:space="preserve">Examining the results for throughput, we can see that throughput slows considerably for files of a really small and really large file size. </w:t>
+      </w:r>
+      <w:r>
+        <w:rPr>
+          <w:sz w:val="20"/>
+          <w:szCs w:val="20"/>
+        </w:rPr>
+        <w:t>HTTP excels with files or medium file size, with throughputs in the 10s of thousands of kbps. For large files, this may be due to network bottleneck constraints. Another possible explanation could be due to the maximum size of each packet, so the data needs to be fragmented more, which causes slower throughput. For medium sized files, we don’t reach the network bandwidth capacity, and the overhead on the packets is comparatively minimal, so we see much higher throughput values. This is also backed up by examining the overheads of the different files. In general, the smaller sized files have significantly more overhead than the larger files.</w:t>
       </w:r>
     </w:p>
     <w:p>

</xml_diff>